<commit_message>
ICP -8 done with all the code and documentation
</commit_message>
<xml_diff>
--- a/Documentation/ICP-8.docx
+++ b/Documentation/ICP-8.docx
@@ -1,6 +1,6 @@
 
 <file path=word/document.xml><?xml version="1.0" encoding="utf-8"?>
-<w:document xmlns:wpc="http://schemas.microsoft.com/office/word/2010/wordprocessingCanvas" xmlns:cx="http://schemas.microsoft.com/office/drawing/2014/chartex" xmlns:cx1="http://schemas.microsoft.com/office/drawing/2015/9/8/chartex" xmlns:cx2="http://schemas.microsoft.com/office/drawing/2015/10/21/chartex" xmlns:cx3="http://schemas.microsoft.com/office/drawing/2016/5/9/chartex" xmlns:cx4="http://schemas.microsoft.com/office/drawing/2016/5/10/chartex" xmlns:cx5="http://schemas.microsoft.com/office/drawing/2016/5/11/chartex" xmlns:cx6="http://schemas.microsoft.com/office/drawing/2016/5/12/chartex" xmlns:cx7="http://schemas.microsoft.com/office/drawing/2016/5/13/chartex" xmlns:cx8="http://schemas.microsoft.com/office/drawing/2016/5/14/chartex" xmlns:mc="http://schemas.openxmlformats.org/markup-compatibility/2006" xmlns:aink="http://schemas.microsoft.com/office/drawing/2016/ink" xmlns:am3d="http://schemas.microsoft.com/office/drawing/2017/model3d" xmlns:o="urn:schemas-microsoft-com:office:office" xmlns:r="http://schemas.openxmlformats.org/officeDocument/2006/relationships" xmlns:m="http://schemas.openxmlformats.org/officeDocument/2006/math" xmlns:v="urn:schemas-microsoft-com:vml" xmlns:wp14="http://schemas.microsoft.com/office/word/2010/wordprocessingDrawing" xmlns:wp="http://schemas.openxmlformats.org/drawingml/2006/wordprocessingDrawing" xmlns:w10="urn:schemas-microsoft-com:office:word" xmlns:w="http://schemas.openxmlformats.org/wordprocessingml/2006/main" xmlns:w14="http://schemas.microsoft.com/office/word/2010/wordml" xmlns:w15="http://schemas.microsoft.com/office/word/2012/wordml" xmlns:w16cex="http://schemas.microsoft.com/office/word/2018/wordml/cex" xmlns:w16cid="http://schemas.microsoft.com/office/word/2016/wordml/cid" xmlns:w16="http://schemas.microsoft.com/office/word/2018/wordml" xmlns:w16sdtdh="http://schemas.microsoft.com/office/word/2020/wordml/sdtdatahash" xmlns:w16se="http://schemas.microsoft.com/office/word/2015/wordml/symex" xmlns:wpg="http://schemas.microsoft.com/office/word/2010/wordprocessingGroup" xmlns:wpi="http://schemas.microsoft.com/office/word/2010/wordprocessingInk" xmlns:wne="http://schemas.microsoft.com/office/word/2006/wordml" xmlns:wps="http://schemas.microsoft.com/office/word/2010/wordprocessingShape" mc:Ignorable="w14 w15 w16se w16cid w16 w16cex w16sdtdh wp14">
+<w:document xmlns:wpc="http://schemas.microsoft.com/office/word/2010/wordprocessingCanvas" xmlns:cx="http://schemas.microsoft.com/office/drawing/2014/chartex" xmlns:mc="http://schemas.openxmlformats.org/markup-compatibility/2006" xmlns:o="urn:schemas-microsoft-com:office:office" xmlns:r="http://schemas.openxmlformats.org/officeDocument/2006/relationships" xmlns:m="http://schemas.openxmlformats.org/officeDocument/2006/math" xmlns:v="urn:schemas-microsoft-com:vml" xmlns:wp14="http://schemas.microsoft.com/office/word/2010/wordprocessingDrawing" xmlns:wp="http://schemas.openxmlformats.org/drawingml/2006/wordprocessingDrawing" xmlns:w10="urn:schemas-microsoft-com:office:word" xmlns:w="http://schemas.openxmlformats.org/wordprocessingml/2006/main" xmlns:w14="http://schemas.microsoft.com/office/word/2010/wordml" xmlns:w15="http://schemas.microsoft.com/office/word/2012/wordml" xmlns:w16se="http://schemas.microsoft.com/office/word/2015/wordml/symex" xmlns:wpg="http://schemas.microsoft.com/office/word/2010/wordprocessingGroup" xmlns:wpi="http://schemas.microsoft.com/office/word/2010/wordprocessingInk" xmlns:wne="http://schemas.microsoft.com/office/word/2006/wordml" xmlns:wps="http://schemas.microsoft.com/office/word/2010/wordprocessingShape" mc:Ignorable="w14 w15 w16se wp14">
   <w:body>
     <w:p>
       <w:pPr>
@@ -273,8 +273,6 @@
       <w:r>
         <w:rPr>
           <w:rFonts w:ascii="Times New Roman" w:eastAsia="Times New Roman" w:hAnsi="Times New Roman" w:cs="Times New Roman"/>
-          <w:b/>
-          <w:bCs/>
           <w:sz w:val="28"/>
           <w:szCs w:val="28"/>
         </w:rPr>
@@ -303,8 +301,6 @@
       <w:r>
         <w:rPr>
           <w:rFonts w:ascii="Times New Roman" w:eastAsia="Times New Roman" w:hAnsi="Times New Roman" w:cs="Times New Roman"/>
-          <w:b/>
-          <w:bCs/>
           <w:sz w:val="28"/>
           <w:szCs w:val="28"/>
         </w:rPr>
@@ -332,66 +328,28 @@
       <w:r>
         <w:rPr>
           <w:rFonts w:ascii="Times New Roman" w:eastAsia="Times New Roman" w:hAnsi="Times New Roman" w:cs="Times New Roman"/>
-          <w:b/>
-          <w:bCs/>
-          <w:sz w:val="28"/>
-          <w:szCs w:val="28"/>
-        </w:rPr>
-        <w:t>Button</w:t>
-      </w:r>
-      <w:r>
-        <w:rPr>
-          <w:rFonts w:ascii="Times New Roman" w:eastAsia="Times New Roman" w:hAnsi="Times New Roman" w:cs="Times New Roman"/>
-          <w:sz w:val="28"/>
-          <w:szCs w:val="28"/>
-        </w:rPr>
-        <w:t xml:space="preserve"> function is used for execution.</w:t>
-      </w:r>
-    </w:p>
-    <w:p>
-      <w:pPr>
-        <w:jc w:val="both"/>
-        <w:rPr>
-          <w:rFonts w:ascii="Times New Roman" w:eastAsia="Times New Roman" w:hAnsi="Times New Roman" w:cs="Times New Roman"/>
-          <w:sz w:val="28"/>
-          <w:szCs w:val="28"/>
-        </w:rPr>
-      </w:pPr>
-      <w:r>
-        <w:rPr>
-          <w:rFonts w:ascii="Times New Roman" w:eastAsia="Times New Roman" w:hAnsi="Times New Roman" w:cs="Times New Roman"/>
-          <w:b/>
-          <w:bCs/>
-          <w:sz w:val="28"/>
-          <w:szCs w:val="28"/>
-        </w:rPr>
-        <w:t>Toast</w:t>
-      </w:r>
-      <w:r>
-        <w:rPr>
-          <w:rFonts w:ascii="Times New Roman" w:eastAsia="Times New Roman" w:hAnsi="Times New Roman" w:cs="Times New Roman"/>
-          <w:sz w:val="28"/>
-          <w:szCs w:val="28"/>
-        </w:rPr>
-        <w:t xml:space="preserve"> function is used as a popup it is </w:t>
-      </w:r>
-      <w:proofErr w:type="gramStart"/>
-      <w:r>
-        <w:rPr>
-          <w:rFonts w:ascii="Times New Roman" w:eastAsia="Times New Roman" w:hAnsi="Times New Roman" w:cs="Times New Roman"/>
-          <w:sz w:val="28"/>
-          <w:szCs w:val="28"/>
-        </w:rPr>
-        <w:t>similar to</w:t>
-      </w:r>
-      <w:proofErr w:type="gramEnd"/>
-      <w:r>
-        <w:rPr>
-          <w:rFonts w:ascii="Times New Roman" w:eastAsia="Times New Roman" w:hAnsi="Times New Roman" w:cs="Times New Roman"/>
-          <w:sz w:val="28"/>
-          <w:szCs w:val="28"/>
-        </w:rPr>
-        <w:t xml:space="preserve"> the alert function in Web.</w:t>
+          <w:sz w:val="28"/>
+          <w:szCs w:val="28"/>
+        </w:rPr>
+        <w:t>Button function is used for execution.</w:t>
+      </w:r>
+    </w:p>
+    <w:p>
+      <w:pPr>
+        <w:jc w:val="both"/>
+        <w:rPr>
+          <w:rFonts w:ascii="Times New Roman" w:eastAsia="Times New Roman" w:hAnsi="Times New Roman" w:cs="Times New Roman"/>
+          <w:sz w:val="28"/>
+          <w:szCs w:val="28"/>
+        </w:rPr>
+      </w:pPr>
+      <w:r>
+        <w:rPr>
+          <w:rFonts w:ascii="Times New Roman" w:eastAsia="Times New Roman" w:hAnsi="Times New Roman" w:cs="Times New Roman"/>
+          <w:sz w:val="28"/>
+          <w:szCs w:val="28"/>
+        </w:rPr>
+        <w:t>Toast function is used as a popup it is similar to the alert function in Web.</w:t>
       </w:r>
     </w:p>
     <w:p>
@@ -407,8 +365,6 @@
       <w:r>
         <w:rPr>
           <w:rFonts w:ascii="Times New Roman" w:eastAsia="Times New Roman" w:hAnsi="Times New Roman" w:cs="Times New Roman"/>
-          <w:b/>
-          <w:bCs/>
           <w:sz w:val="28"/>
           <w:szCs w:val="28"/>
         </w:rPr>
@@ -483,8 +439,6 @@
       <w:r>
         <w:rPr>
           <w:rFonts w:ascii="Times New Roman" w:eastAsia="Times New Roman" w:hAnsi="Times New Roman" w:cs="Times New Roman"/>
-          <w:b/>
-          <w:bCs/>
           <w:sz w:val="28"/>
           <w:szCs w:val="28"/>
         </w:rPr>
@@ -513,8 +467,6 @@
       <w:r>
         <w:rPr>
           <w:rFonts w:ascii="Times New Roman" w:eastAsia="Times New Roman" w:hAnsi="Times New Roman" w:cs="Times New Roman"/>
-          <w:b/>
-          <w:bCs/>
           <w:sz w:val="28"/>
           <w:szCs w:val="28"/>
         </w:rPr>
@@ -533,8 +485,6 @@
       <w:r>
         <w:rPr>
           <w:rFonts w:ascii="Times New Roman" w:eastAsia="Times New Roman" w:hAnsi="Times New Roman" w:cs="Times New Roman"/>
-          <w:b/>
-          <w:bCs/>
           <w:sz w:val="28"/>
           <w:szCs w:val="28"/>
         </w:rPr>
@@ -670,8 +620,6 @@
       <w:r>
         <w:rPr>
           <w:rFonts w:ascii="Times New Roman" w:eastAsia="Times New Roman" w:hAnsi="Times New Roman" w:cs="Times New Roman"/>
-          <w:b/>
-          <w:bCs/>
           <w:sz w:val="28"/>
           <w:szCs w:val="28"/>
         </w:rPr>
@@ -802,7 +750,6 @@
               <w:rPr>
                 <w:rFonts w:ascii="Times New Roman" w:eastAsia="Times New Roman" w:hAnsi="Times New Roman" w:cs="Times New Roman"/>
                 <w:b/>
-                <w:noProof/>
                 <w:sz w:val="28"/>
                 <w:szCs w:val="28"/>
               </w:rPr>
@@ -862,7 +809,6 @@
               <w:rPr>
                 <w:rFonts w:ascii="Times New Roman" w:eastAsia="Times New Roman" w:hAnsi="Times New Roman" w:cs="Times New Roman"/>
                 <w:b/>
-                <w:noProof/>
                 <w:sz w:val="28"/>
                 <w:szCs w:val="28"/>
               </w:rPr>
@@ -924,7 +870,6 @@
               <w:rPr>
                 <w:rFonts w:ascii="Times New Roman" w:eastAsia="Times New Roman" w:hAnsi="Times New Roman" w:cs="Times New Roman"/>
                 <w:b/>
-                <w:noProof/>
                 <w:sz w:val="28"/>
                 <w:szCs w:val="28"/>
               </w:rPr>
@@ -988,7 +933,6 @@
               <w:rPr>
                 <w:rFonts w:ascii="Times New Roman" w:eastAsia="Times New Roman" w:hAnsi="Times New Roman" w:cs="Times New Roman"/>
                 <w:b/>
-                <w:noProof/>
                 <w:sz w:val="28"/>
                 <w:szCs w:val="28"/>
               </w:rPr>
@@ -1504,6 +1448,8 @@
             </w:r>
           </w:p>
         </w:tc>
+        <w:bookmarkStart w:id="0" w:name="_GoBack"/>
+        <w:bookmarkEnd w:id="0"/>
       </w:tr>
     </w:tbl>
     <w:p>
@@ -1528,7 +1474,7 @@
 </file>
 
 <file path=word/styles.xml><?xml version="1.0" encoding="utf-8"?>
-<w:styles xmlns:mc="http://schemas.openxmlformats.org/markup-compatibility/2006" xmlns:r="http://schemas.openxmlformats.org/officeDocument/2006/relationships" xmlns:w="http://schemas.openxmlformats.org/wordprocessingml/2006/main" xmlns:w14="http://schemas.microsoft.com/office/word/2010/wordml" xmlns:w15="http://schemas.microsoft.com/office/word/2012/wordml" xmlns:w16cex="http://schemas.microsoft.com/office/word/2018/wordml/cex" xmlns:w16cid="http://schemas.microsoft.com/office/word/2016/wordml/cid" xmlns:w16="http://schemas.microsoft.com/office/word/2018/wordml" xmlns:w16sdtdh="http://schemas.microsoft.com/office/word/2020/wordml/sdtdatahash" xmlns:w16se="http://schemas.microsoft.com/office/word/2015/wordml/symex" mc:Ignorable="w14 w15 w16se w16cid w16 w16cex w16sdtdh">
+<w:styles xmlns:mc="http://schemas.openxmlformats.org/markup-compatibility/2006" xmlns:r="http://schemas.openxmlformats.org/officeDocument/2006/relationships" xmlns:w="http://schemas.openxmlformats.org/wordprocessingml/2006/main" xmlns:w14="http://schemas.microsoft.com/office/word/2010/wordml" xmlns:w15="http://schemas.microsoft.com/office/word/2012/wordml" xmlns:w16se="http://schemas.microsoft.com/office/word/2015/wordml/symex" mc:Ignorable="w14 w15 w16se">
   <w:docDefaults>
     <w:rPrDefault>
       <w:rPr>
@@ -1544,7 +1490,7 @@
       </w:pPr>
     </w:pPrDefault>
   </w:docDefaults>
-  <w:latentStyles w:defLockedState="0" w:defUIPriority="99" w:defSemiHidden="0" w:defUnhideWhenUsed="0" w:defQFormat="0" w:count="376">
+  <w:latentStyles w:defLockedState="0" w:defUIPriority="99" w:defSemiHidden="0" w:defUnhideWhenUsed="0" w:defQFormat="0" w:count="371">
     <w:lsdException w:name="Normal" w:uiPriority="0" w:qFormat="1"/>
     <w:lsdException w:name="heading 1" w:uiPriority="9" w:qFormat="1"/>
     <w:lsdException w:name="heading 2" w:semiHidden="1" w:uiPriority="9" w:unhideWhenUsed="1" w:qFormat="1"/>
@@ -1650,6 +1596,7 @@
     <w:lsdException w:name="HTML Sample" w:semiHidden="1" w:unhideWhenUsed="1"/>
     <w:lsdException w:name="HTML Typewriter" w:semiHidden="1" w:unhideWhenUsed="1"/>
     <w:lsdException w:name="HTML Variable" w:semiHidden="1" w:unhideWhenUsed="1"/>
+    <w:lsdException w:name="Normal Table" w:semiHidden="1" w:unhideWhenUsed="1"/>
     <w:lsdException w:name="annotation subject" w:semiHidden="1" w:unhideWhenUsed="1"/>
     <w:lsdException w:name="No List" w:semiHidden="1" w:unhideWhenUsed="1"/>
     <w:lsdException w:name="Outline List 1" w:semiHidden="1" w:unhideWhenUsed="1"/>
@@ -1692,8 +1639,11 @@
     <w:lsdException w:name="Table Contemporary" w:semiHidden="1" w:unhideWhenUsed="1"/>
     <w:lsdException w:name="Table Elegant" w:semiHidden="1" w:unhideWhenUsed="1"/>
     <w:lsdException w:name="Table Professional" w:semiHidden="1" w:unhideWhenUsed="1"/>
+    <w:lsdException w:name="Table Subtle 1" w:semiHidden="1" w:unhideWhenUsed="1"/>
     <w:lsdException w:name="Table Subtle 2" w:semiHidden="1" w:unhideWhenUsed="1"/>
     <w:lsdException w:name="Table Web 1" w:semiHidden="1" w:unhideWhenUsed="1"/>
+    <w:lsdException w:name="Table Web 2" w:semiHidden="1" w:unhideWhenUsed="1"/>
+    <w:lsdException w:name="Table Web 3" w:semiHidden="1" w:unhideWhenUsed="1"/>
     <w:lsdException w:name="Balloon Text" w:semiHidden="1" w:unhideWhenUsed="1"/>
     <w:lsdException w:name="Table Grid" w:uiPriority="39"/>
     <w:lsdException w:name="Table Theme" w:semiHidden="1" w:unhideWhenUsed="1"/>
@@ -1912,11 +1862,6 @@
     <w:lsdException w:name="List Table 5 Dark Accent 6" w:uiPriority="50"/>
     <w:lsdException w:name="List Table 6 Colorful Accent 6" w:uiPriority="51"/>
     <w:lsdException w:name="List Table 7 Colorful Accent 6" w:uiPriority="52"/>
-    <w:lsdException w:name="Mention" w:semiHidden="1" w:unhideWhenUsed="1"/>
-    <w:lsdException w:name="Smart Hyperlink" w:semiHidden="1" w:unhideWhenUsed="1"/>
-    <w:lsdException w:name="Hashtag" w:semiHidden="1" w:unhideWhenUsed="1"/>
-    <w:lsdException w:name="Unresolved Mention" w:semiHidden="1" w:unhideWhenUsed="1"/>
-    <w:lsdException w:name="Smart Link" w:semiHidden="1" w:unhideWhenUsed="1"/>
   </w:latentStyles>
   <w:style w:type="paragraph" w:default="1" w:styleId="Normal">
     <w:name w:val="Normal"/>

</xml_diff>